<commit_message>
Fixed the Release Plan to include all user stories
</commit_message>
<xml_diff>
--- a/Phase1/RawData/UserStoriesGrouped.docx
+++ b/Phase1/RawData/UserStoriesGrouped.docx
@@ -271,7 +271,12 @@
               </w:numPr>
             </w:pPr>
             <w:r>
-              <w:t xml:space="preserve">As a Librarian Programmer, I want the application to use Web </w:t>
+              <w:t>As a Library</w:t>
+            </w:r>
+            <w:bookmarkStart w:id="0" w:name="_GoBack"/>
+            <w:bookmarkEnd w:id="0"/>
+            <w:r>
+              <w:t xml:space="preserve"> Programmer, I want the application to use Web </w:t>
             </w:r>
             <w:proofErr w:type="spellStart"/>
             <w:r>
@@ -1094,8 +1099,6 @@
             <w:r>
               <w:t>M</w:t>
             </w:r>
-            <w:bookmarkStart w:id="0" w:name="_GoBack"/>
-            <w:bookmarkEnd w:id="0"/>
           </w:p>
         </w:tc>
         <w:tc>
@@ -1699,6 +1702,7 @@
   <w:style w:type="character" w:default="1" w:styleId="DefaultParagraphFont">
     <w:name w:val="Default Paragraph Font"/>
     <w:uiPriority w:val="1"/>
+    <w:semiHidden/>
     <w:unhideWhenUsed/>
   </w:style>
   <w:style w:type="table" w:default="1" w:styleId="TableNormal">
@@ -1989,6 +1993,7 @@
   <w:style w:type="character" w:default="1" w:styleId="DefaultParagraphFont">
     <w:name w:val="Default Paragraph Font"/>
     <w:uiPriority w:val="1"/>
+    <w:semiHidden/>
     <w:unhideWhenUsed/>
   </w:style>
   <w:style w:type="table" w:default="1" w:styleId="TableNormal">
@@ -2358,7 +2363,7 @@
   <a:extraClrSchemeLst/>
   <a:extLst>
     <a:ext uri="{05A4C25C-085E-4340-85A3-A5531E510DB2}">
-      <thm15:themeFamily xmlns:thm15="http://schemas.microsoft.com/office/thememl/2012/main" xmlns="" name="Office Theme" id="{62F939B6-93AF-4DB8-9C6B-D6C7DFDC589F}" vid="{4A3C46E8-61CC-4603-A589-7422A47A8E4A}"/>
+      <thm15:themeFamily xmlns="" xmlns:thm15="http://schemas.microsoft.com/office/thememl/2012/main" name="Office Theme" id="{62F939B6-93AF-4DB8-9C6B-D6C7DFDC589F}" vid="{4A3C46E8-61CC-4603-A589-7422A47A8E4A}"/>
     </a:ext>
   </a:extLst>
 </a:theme>
@@ -2369,7 +2374,7 @@
 </file>
 
 <file path=customXml/itemProps1.xml><?xml version="1.0" encoding="utf-8"?>
-<ds:datastoreItem xmlns:ds="http://schemas.openxmlformats.org/officeDocument/2006/customXml" ds:itemID="{4EE8F9DF-38D1-3141-BBE0-2F2AD6911D4E}">
+<ds:datastoreItem xmlns:ds="http://schemas.openxmlformats.org/officeDocument/2006/customXml" ds:itemID="{3BECC05C-960C-134A-8352-FFBFB4F84ED0}">
   <ds:schemaRefs>
     <ds:schemaRef ds:uri="http://schemas.openxmlformats.org/officeDocument/2006/bibliography"/>
   </ds:schemaRefs>

</xml_diff>